<commit_message>
Added service layer classes and JUnit4 tests
</commit_message>
<xml_diff>
--- a/docs/HWExecution.docx
+++ b/docs/HWExecution.docx
@@ -1,6 +1,6 @@
 
 <file path=word/document.xml><?xml version="1.0" encoding="utf-8"?>
-<w:document xmlns:wpc="http://schemas.microsoft.com/office/word/2010/wordprocessingCanvas" xmlns:cx="http://schemas.microsoft.com/office/drawing/2014/chartex" xmlns:cx1="http://schemas.microsoft.com/office/drawing/2015/9/8/chartex" xmlns:cx2="http://schemas.microsoft.com/office/drawing/2015/10/21/chartex" xmlns:cx3="http://schemas.microsoft.com/office/drawing/2016/5/9/chartex" xmlns:cx4="http://schemas.microsoft.com/office/drawing/2016/5/10/chartex" xmlns:cx5="http://schemas.microsoft.com/office/drawing/2016/5/11/chartex" xmlns:cx6="http://schemas.microsoft.com/office/drawing/2016/5/12/chartex" xmlns:cx7="http://schemas.microsoft.com/office/drawing/2016/5/13/chartex" xmlns:cx8="http://schemas.microsoft.com/office/drawing/2016/5/14/chartex" xmlns:mc="http://schemas.openxmlformats.org/markup-compatibility/2006" xmlns:aink="http://schemas.microsoft.com/office/drawing/2016/ink" xmlns:am3d="http://schemas.microsoft.com/office/drawing/2017/model3d" xmlns:o="urn:schemas-microsoft-com:office:office" xmlns:r="http://schemas.openxmlformats.org/officeDocument/2006/relationships" xmlns:m="http://schemas.openxmlformats.org/officeDocument/2006/math" xmlns:v="urn:schemas-microsoft-com:vml" xmlns:wp14="http://schemas.microsoft.com/office/word/2010/wordprocessingDrawing" xmlns:wp="http://schemas.openxmlformats.org/drawingml/2006/wordprocessingDrawing" xmlns:w10="urn:schemas-microsoft-com:office:word" xmlns:w="http://schemas.openxmlformats.org/wordprocessingml/2006/main" xmlns:w14="http://schemas.microsoft.com/office/word/2010/wordml" xmlns:w15="http://schemas.microsoft.com/office/word/2012/wordml" xmlns:w16cid="http://schemas.microsoft.com/office/word/2016/wordml/cid" xmlns:w16se="http://schemas.microsoft.com/office/word/2015/wordml/symex" xmlns:wpg="http://schemas.microsoft.com/office/word/2010/wordprocessingGroup" xmlns:wpi="http://schemas.microsoft.com/office/word/2010/wordprocessingInk" xmlns:wne="http://schemas.microsoft.com/office/word/2006/wordml" xmlns:wps="http://schemas.microsoft.com/office/word/2010/wordprocessingShape" mc:Ignorable="w14 w15 w16se w16cid wp14">
+<w:document xmlns:wpc="http://schemas.microsoft.com/office/word/2010/wordprocessingCanvas" xmlns:mc="http://schemas.openxmlformats.org/markup-compatibility/2006" xmlns:o="urn:schemas-microsoft-com:office:office" xmlns:r="http://schemas.openxmlformats.org/officeDocument/2006/relationships" xmlns:m="http://schemas.openxmlformats.org/officeDocument/2006/math" xmlns:v="urn:schemas-microsoft-com:vml" xmlns:wp14="http://schemas.microsoft.com/office/word/2010/wordprocessingDrawing" xmlns:wp="http://schemas.openxmlformats.org/drawingml/2006/wordprocessingDrawing" xmlns:w10="urn:schemas-microsoft-com:office:word" xmlns:w="http://schemas.openxmlformats.org/wordprocessingml/2006/main" xmlns:w14="http://schemas.microsoft.com/office/word/2010/wordml" xmlns:w15="http://schemas.microsoft.com/office/word/2012/wordml" xmlns:wpg="http://schemas.microsoft.com/office/word/2010/wordprocessingGroup" xmlns:wpi="http://schemas.microsoft.com/office/word/2010/wordprocessingInk" xmlns:wne="http://schemas.microsoft.com/office/word/2006/wordml" xmlns:wps="http://schemas.microsoft.com/office/word/2010/wordprocessingShape" mc:Ignorable="w14 w15 wp14">
   <w:body>
     <w:p>
       <w:pPr>
@@ -52,6 +52,67 @@
           </wp:inline>
         </w:drawing>
       </w:r>
+    </w:p>
+    <w:p/>
+    <w:p/>
+    <w:p/>
+    <w:p/>
+    <w:p/>
+    <w:p/>
+    <w:p/>
+    <w:p/>
+    <w:p/>
+    <w:p/>
+    <w:p>
+      <w:pPr>
+        <w:pStyle w:val="Heading1"/>
+      </w:pPr>
+      <w:r>
+        <w:lastRenderedPageBreak/>
+        <w:t>Week 3</w:t>
+      </w:r>
+    </w:p>
+    <w:p>
+      <w:r>
+        <w:rPr>
+          <w:noProof/>
+        </w:rPr>
+        <w:drawing>
+          <wp:inline distT="0" distB="0" distL="0" distR="0" wp14:anchorId="4D28616A" wp14:editId="4246EDA3">
+            <wp:extent cx="6858000" cy="4795520"/>
+            <wp:effectExtent l="0" t="0" r="0" b="5080"/>
+            <wp:docPr id="2" name="Picture 2"/>
+            <wp:cNvGraphicFramePr>
+              <a:graphicFrameLocks xmlns:a="http://schemas.openxmlformats.org/drawingml/2006/main" noChangeAspect="1"/>
+            </wp:cNvGraphicFramePr>
+            <a:graphic xmlns:a="http://schemas.openxmlformats.org/drawingml/2006/main">
+              <a:graphicData uri="http://schemas.openxmlformats.org/drawingml/2006/picture">
+                <pic:pic xmlns:pic="http://schemas.openxmlformats.org/drawingml/2006/picture">
+                  <pic:nvPicPr>
+                    <pic:cNvPr id="1" name=""/>
+                    <pic:cNvPicPr/>
+                  </pic:nvPicPr>
+                  <pic:blipFill>
+                    <a:blip r:embed="rId7"/>
+                    <a:stretch>
+                      <a:fillRect/>
+                    </a:stretch>
+                  </pic:blipFill>
+                  <pic:spPr>
+                    <a:xfrm>
+                      <a:off x="0" y="0"/>
+                      <a:ext cx="6858000" cy="4795520"/>
+                    </a:xfrm>
+                    <a:prstGeom prst="rect">
+                      <a:avLst/>
+                    </a:prstGeom>
+                  </pic:spPr>
+                </pic:pic>
+              </a:graphicData>
+            </a:graphic>
+          </wp:inline>
+        </w:drawing>
+      </w:r>
       <w:bookmarkStart w:id="0" w:name="_GoBack"/>
       <w:bookmarkEnd w:id="0"/>
     </w:p>
@@ -60,7 +121,7 @@
     <w:p/>
     <w:p/>
     <w:sectPr>
-      <w:headerReference w:type="default" r:id="rId7"/>
+      <w:headerReference w:type="default" r:id="rId8"/>
       <w:pgSz w:w="12240" w:h="15840"/>
       <w:pgMar w:top="720" w:right="720" w:bottom="720" w:left="720" w:header="720" w:footer="720" w:gutter="0"/>
       <w:cols w:space="720"/>
@@ -71,7 +132,7 @@
 </file>
 
 <file path=word/endnotes.xml><?xml version="1.0" encoding="utf-8"?>
-<w:endnotes xmlns:wpc="http://schemas.microsoft.com/office/word/2010/wordprocessingCanvas" xmlns:cx="http://schemas.microsoft.com/office/drawing/2014/chartex" xmlns:cx1="http://schemas.microsoft.com/office/drawing/2015/9/8/chartex" xmlns:cx2="http://schemas.microsoft.com/office/drawing/2015/10/21/chartex" xmlns:cx3="http://schemas.microsoft.com/office/drawing/2016/5/9/chartex" xmlns:cx4="http://schemas.microsoft.com/office/drawing/2016/5/10/chartex" xmlns:cx5="http://schemas.microsoft.com/office/drawing/2016/5/11/chartex" xmlns:cx6="http://schemas.microsoft.com/office/drawing/2016/5/12/chartex" xmlns:cx7="http://schemas.microsoft.com/office/drawing/2016/5/13/chartex" xmlns:cx8="http://schemas.microsoft.com/office/drawing/2016/5/14/chartex" xmlns:mc="http://schemas.openxmlformats.org/markup-compatibility/2006" xmlns:aink="http://schemas.microsoft.com/office/drawing/2016/ink" xmlns:am3d="http://schemas.microsoft.com/office/drawing/2017/model3d" xmlns:o="urn:schemas-microsoft-com:office:office" xmlns:r="http://schemas.openxmlformats.org/officeDocument/2006/relationships" xmlns:m="http://schemas.openxmlformats.org/officeDocument/2006/math" xmlns:v="urn:schemas-microsoft-com:vml" xmlns:wp14="http://schemas.microsoft.com/office/word/2010/wordprocessingDrawing" xmlns:wp="http://schemas.openxmlformats.org/drawingml/2006/wordprocessingDrawing" xmlns:w10="urn:schemas-microsoft-com:office:word" xmlns:w="http://schemas.openxmlformats.org/wordprocessingml/2006/main" xmlns:w14="http://schemas.microsoft.com/office/word/2010/wordml" xmlns:w15="http://schemas.microsoft.com/office/word/2012/wordml" xmlns:w16cid="http://schemas.microsoft.com/office/word/2016/wordml/cid" xmlns:w16se="http://schemas.microsoft.com/office/word/2015/wordml/symex" xmlns:wpg="http://schemas.microsoft.com/office/word/2010/wordprocessingGroup" xmlns:wpi="http://schemas.microsoft.com/office/word/2010/wordprocessingInk" xmlns:wne="http://schemas.microsoft.com/office/word/2006/wordml" xmlns:wps="http://schemas.microsoft.com/office/word/2010/wordprocessingShape" mc:Ignorable="w14 w15 w16se w16cid wp14">
+<w:endnotes xmlns:wpc="http://schemas.microsoft.com/office/word/2010/wordprocessingCanvas" xmlns:mc="http://schemas.openxmlformats.org/markup-compatibility/2006" xmlns:o="urn:schemas-microsoft-com:office:office" xmlns:r="http://schemas.openxmlformats.org/officeDocument/2006/relationships" xmlns:m="http://schemas.openxmlformats.org/officeDocument/2006/math" xmlns:v="urn:schemas-microsoft-com:vml" xmlns:wp14="http://schemas.microsoft.com/office/word/2010/wordprocessingDrawing" xmlns:wp="http://schemas.openxmlformats.org/drawingml/2006/wordprocessingDrawing" xmlns:w10="urn:schemas-microsoft-com:office:word" xmlns:w="http://schemas.openxmlformats.org/wordprocessingml/2006/main" xmlns:w14="http://schemas.microsoft.com/office/word/2010/wordml" xmlns:w15="http://schemas.microsoft.com/office/word/2012/wordml" xmlns:wpg="http://schemas.microsoft.com/office/word/2010/wordprocessingGroup" xmlns:wpi="http://schemas.microsoft.com/office/word/2010/wordprocessingInk" xmlns:wne="http://schemas.microsoft.com/office/word/2006/wordml" xmlns:wps="http://schemas.microsoft.com/office/word/2010/wordprocessingShape" mc:Ignorable="w14 w15 wp14">
   <w:endnote w:type="separator" w:id="-1">
     <w:p>
       <w:pPr>
@@ -96,7 +157,7 @@
 </file>
 
 <file path=word/footnotes.xml><?xml version="1.0" encoding="utf-8"?>
-<w:footnotes xmlns:wpc="http://schemas.microsoft.com/office/word/2010/wordprocessingCanvas" xmlns:cx="http://schemas.microsoft.com/office/drawing/2014/chartex" xmlns:cx1="http://schemas.microsoft.com/office/drawing/2015/9/8/chartex" xmlns:cx2="http://schemas.microsoft.com/office/drawing/2015/10/21/chartex" xmlns:cx3="http://schemas.microsoft.com/office/drawing/2016/5/9/chartex" xmlns:cx4="http://schemas.microsoft.com/office/drawing/2016/5/10/chartex" xmlns:cx5="http://schemas.microsoft.com/office/drawing/2016/5/11/chartex" xmlns:cx6="http://schemas.microsoft.com/office/drawing/2016/5/12/chartex" xmlns:cx7="http://schemas.microsoft.com/office/drawing/2016/5/13/chartex" xmlns:cx8="http://schemas.microsoft.com/office/drawing/2016/5/14/chartex" xmlns:mc="http://schemas.openxmlformats.org/markup-compatibility/2006" xmlns:aink="http://schemas.microsoft.com/office/drawing/2016/ink" xmlns:am3d="http://schemas.microsoft.com/office/drawing/2017/model3d" xmlns:o="urn:schemas-microsoft-com:office:office" xmlns:r="http://schemas.openxmlformats.org/officeDocument/2006/relationships" xmlns:m="http://schemas.openxmlformats.org/officeDocument/2006/math" xmlns:v="urn:schemas-microsoft-com:vml" xmlns:wp14="http://schemas.microsoft.com/office/word/2010/wordprocessingDrawing" xmlns:wp="http://schemas.openxmlformats.org/drawingml/2006/wordprocessingDrawing" xmlns:w10="urn:schemas-microsoft-com:office:word" xmlns:w="http://schemas.openxmlformats.org/wordprocessingml/2006/main" xmlns:w14="http://schemas.microsoft.com/office/word/2010/wordml" xmlns:w15="http://schemas.microsoft.com/office/word/2012/wordml" xmlns:w16cid="http://schemas.microsoft.com/office/word/2016/wordml/cid" xmlns:w16se="http://schemas.microsoft.com/office/word/2015/wordml/symex" xmlns:wpg="http://schemas.microsoft.com/office/word/2010/wordprocessingGroup" xmlns:wpi="http://schemas.microsoft.com/office/word/2010/wordprocessingInk" xmlns:wne="http://schemas.microsoft.com/office/word/2006/wordml" xmlns:wps="http://schemas.microsoft.com/office/word/2010/wordprocessingShape" mc:Ignorable="w14 w15 w16se w16cid wp14">
+<w:footnotes xmlns:wpc="http://schemas.microsoft.com/office/word/2010/wordprocessingCanvas" xmlns:mc="http://schemas.openxmlformats.org/markup-compatibility/2006" xmlns:o="urn:schemas-microsoft-com:office:office" xmlns:r="http://schemas.openxmlformats.org/officeDocument/2006/relationships" xmlns:m="http://schemas.openxmlformats.org/officeDocument/2006/math" xmlns:v="urn:schemas-microsoft-com:vml" xmlns:wp14="http://schemas.microsoft.com/office/word/2010/wordprocessingDrawing" xmlns:wp="http://schemas.openxmlformats.org/drawingml/2006/wordprocessingDrawing" xmlns:w10="urn:schemas-microsoft-com:office:word" xmlns:w="http://schemas.openxmlformats.org/wordprocessingml/2006/main" xmlns:w14="http://schemas.microsoft.com/office/word/2010/wordml" xmlns:w15="http://schemas.microsoft.com/office/word/2012/wordml" xmlns:wpg="http://schemas.microsoft.com/office/word/2010/wordprocessingGroup" xmlns:wpi="http://schemas.microsoft.com/office/word/2010/wordprocessingInk" xmlns:wne="http://schemas.microsoft.com/office/word/2006/wordml" xmlns:wps="http://schemas.microsoft.com/office/word/2010/wordprocessingShape" mc:Ignorable="w14 w15 wp14">
   <w:footnote w:type="separator" w:id="-1">
     <w:p>
       <w:pPr>
@@ -121,7 +182,7 @@
 </file>
 
 <file path=word/header1.xml><?xml version="1.0" encoding="utf-8"?>
-<w:hdr xmlns:wpc="http://schemas.microsoft.com/office/word/2010/wordprocessingCanvas" xmlns:cx="http://schemas.microsoft.com/office/drawing/2014/chartex" xmlns:cx1="http://schemas.microsoft.com/office/drawing/2015/9/8/chartex" xmlns:cx2="http://schemas.microsoft.com/office/drawing/2015/10/21/chartex" xmlns:cx3="http://schemas.microsoft.com/office/drawing/2016/5/9/chartex" xmlns:cx4="http://schemas.microsoft.com/office/drawing/2016/5/10/chartex" xmlns:cx5="http://schemas.microsoft.com/office/drawing/2016/5/11/chartex" xmlns:cx6="http://schemas.microsoft.com/office/drawing/2016/5/12/chartex" xmlns:cx7="http://schemas.microsoft.com/office/drawing/2016/5/13/chartex" xmlns:cx8="http://schemas.microsoft.com/office/drawing/2016/5/14/chartex" xmlns:mc="http://schemas.openxmlformats.org/markup-compatibility/2006" xmlns:aink="http://schemas.microsoft.com/office/drawing/2016/ink" xmlns:am3d="http://schemas.microsoft.com/office/drawing/2017/model3d" xmlns:o="urn:schemas-microsoft-com:office:office" xmlns:r="http://schemas.openxmlformats.org/officeDocument/2006/relationships" xmlns:m="http://schemas.openxmlformats.org/officeDocument/2006/math" xmlns:v="urn:schemas-microsoft-com:vml" xmlns:wp14="http://schemas.microsoft.com/office/word/2010/wordprocessingDrawing" xmlns:wp="http://schemas.openxmlformats.org/drawingml/2006/wordprocessingDrawing" xmlns:w10="urn:schemas-microsoft-com:office:word" xmlns:w="http://schemas.openxmlformats.org/wordprocessingml/2006/main" xmlns:w14="http://schemas.microsoft.com/office/word/2010/wordml" xmlns:w15="http://schemas.microsoft.com/office/word/2012/wordml" xmlns:w16cid="http://schemas.microsoft.com/office/word/2016/wordml/cid" xmlns:w16se="http://schemas.microsoft.com/office/word/2015/wordml/symex" xmlns:wpg="http://schemas.microsoft.com/office/word/2010/wordprocessingGroup" xmlns:wpi="http://schemas.microsoft.com/office/word/2010/wordprocessingInk" xmlns:wne="http://schemas.microsoft.com/office/word/2006/wordml" xmlns:wps="http://schemas.microsoft.com/office/word/2010/wordprocessingShape" mc:Ignorable="w14 w15 w16se w16cid wp14">
+<w:hdr xmlns:wpc="http://schemas.microsoft.com/office/word/2010/wordprocessingCanvas" xmlns:mc="http://schemas.openxmlformats.org/markup-compatibility/2006" xmlns:o="urn:schemas-microsoft-com:office:office" xmlns:r="http://schemas.openxmlformats.org/officeDocument/2006/relationships" xmlns:m="http://schemas.openxmlformats.org/officeDocument/2006/math" xmlns:v="urn:schemas-microsoft-com:vml" xmlns:wp14="http://schemas.microsoft.com/office/word/2010/wordprocessingDrawing" xmlns:wp="http://schemas.openxmlformats.org/drawingml/2006/wordprocessingDrawing" xmlns:w10="urn:schemas-microsoft-com:office:word" xmlns:w="http://schemas.openxmlformats.org/wordprocessingml/2006/main" xmlns:w14="http://schemas.microsoft.com/office/word/2010/wordml" xmlns:w15="http://schemas.microsoft.com/office/word/2012/wordml" xmlns:wpg="http://schemas.microsoft.com/office/word/2010/wordprocessingGroup" xmlns:wpi="http://schemas.microsoft.com/office/word/2010/wordprocessingInk" xmlns:wne="http://schemas.microsoft.com/office/word/2006/wordml" xmlns:wps="http://schemas.microsoft.com/office/word/2010/wordprocessingShape" mc:Ignorable="w14 w15 wp14">
   <w:p>
     <w:pPr>
       <w:pStyle w:val="Header"/>
@@ -138,6 +199,7 @@
           <w:docPartUnique/>
         </w:docPartObj>
       </w:sdtPr>
+      <w:sdtEndPr/>
       <w:sdtContent>
         <w:r>
           <w:t xml:space="preserve"> </w:t>
@@ -260,7 +322,7 @@
 </file>
 
 <file path=word/styles.xml><?xml version="1.0" encoding="utf-8"?>
-<w:styles xmlns:mc="http://schemas.openxmlformats.org/markup-compatibility/2006" xmlns:r="http://schemas.openxmlformats.org/officeDocument/2006/relationships" xmlns:w="http://schemas.openxmlformats.org/wordprocessingml/2006/main" xmlns:w14="http://schemas.microsoft.com/office/word/2010/wordml" xmlns:w15="http://schemas.microsoft.com/office/word/2012/wordml" xmlns:w16cid="http://schemas.microsoft.com/office/word/2016/wordml/cid" xmlns:w16se="http://schemas.microsoft.com/office/word/2015/wordml/symex" mc:Ignorable="w14 w15 w16se w16cid">
+<w:styles xmlns:mc="http://schemas.openxmlformats.org/markup-compatibility/2006" xmlns:r="http://schemas.openxmlformats.org/officeDocument/2006/relationships" xmlns:w="http://schemas.openxmlformats.org/wordprocessingml/2006/main" xmlns:w14="http://schemas.microsoft.com/office/word/2010/wordml" xmlns:w15="http://schemas.microsoft.com/office/word/2012/wordml" mc:Ignorable="w14 w15">
   <w:docDefaults>
     <w:rPrDefault>
       <w:rPr>
@@ -276,7 +338,7 @@
       </w:pPr>
     </w:pPrDefault>
   </w:docDefaults>
-  <w:latentStyles w:defLockedState="0" w:defUIPriority="99" w:defSemiHidden="0" w:defUnhideWhenUsed="0" w:defQFormat="0" w:count="375">
+  <w:latentStyles w:defLockedState="0" w:defUIPriority="99" w:defSemiHidden="0" w:defUnhideWhenUsed="0" w:defQFormat="0" w:count="371">
     <w:lsdException w:name="Normal" w:uiPriority="0" w:qFormat="1"/>
     <w:lsdException w:name="heading 1" w:uiPriority="9" w:qFormat="1"/>
     <w:lsdException w:name="heading 2" w:semiHidden="1" w:uiPriority="9" w:unhideWhenUsed="1" w:qFormat="1"/>
@@ -648,10 +710,6 @@
     <w:lsdException w:name="List Table 5 Dark Accent 6" w:uiPriority="50"/>
     <w:lsdException w:name="List Table 6 Colorful Accent 6" w:uiPriority="51"/>
     <w:lsdException w:name="List Table 7 Colorful Accent 6" w:uiPriority="52"/>
-    <w:lsdException w:name="Mention" w:semiHidden="1" w:unhideWhenUsed="1"/>
-    <w:lsdException w:name="Smart Hyperlink" w:semiHidden="1" w:unhideWhenUsed="1"/>
-    <w:lsdException w:name="Hashtag" w:semiHidden="1" w:unhideWhenUsed="1"/>
-    <w:lsdException w:name="Unresolved Mention" w:semiHidden="1" w:unhideWhenUsed="1"/>
   </w:latentStyles>
   <w:style w:type="paragraph" w:default="1" w:styleId="Normal">
     <w:name w:val="Normal"/>

</xml_diff>

<commit_message>
Updated folder names in test package and unit methods
</commit_message>
<xml_diff>
--- a/docs/HWExecution.docx
+++ b/docs/HWExecution.docx
@@ -1,12 +1,81 @@
 
 <file path=word/document.xml><?xml version="1.0" encoding="utf-8"?>
-<w:document xmlns:wpc="http://schemas.microsoft.com/office/word/2010/wordprocessingCanvas" xmlns:mc="http://schemas.openxmlformats.org/markup-compatibility/2006" xmlns:o="urn:schemas-microsoft-com:office:office" xmlns:r="http://schemas.openxmlformats.org/officeDocument/2006/relationships" xmlns:m="http://schemas.openxmlformats.org/officeDocument/2006/math" xmlns:v="urn:schemas-microsoft-com:vml" xmlns:wp14="http://schemas.microsoft.com/office/word/2010/wordprocessingDrawing" xmlns:wp="http://schemas.openxmlformats.org/drawingml/2006/wordprocessingDrawing" xmlns:w10="urn:schemas-microsoft-com:office:word" xmlns:w="http://schemas.openxmlformats.org/wordprocessingml/2006/main" xmlns:w14="http://schemas.microsoft.com/office/word/2010/wordml" xmlns:w15="http://schemas.microsoft.com/office/word/2012/wordml" xmlns:wpg="http://schemas.microsoft.com/office/word/2010/wordprocessingGroup" xmlns:wpi="http://schemas.microsoft.com/office/word/2010/wordprocessingInk" xmlns:wne="http://schemas.microsoft.com/office/word/2006/wordml" xmlns:wps="http://schemas.microsoft.com/office/word/2010/wordprocessingShape" mc:Ignorable="w14 w15 wp14">
+<w:document xmlns:wpc="http://schemas.microsoft.com/office/word/2010/wordprocessingCanvas" xmlns:cx="http://schemas.microsoft.com/office/drawing/2014/chartex" xmlns:cx1="http://schemas.microsoft.com/office/drawing/2015/9/8/chartex" xmlns:cx2="http://schemas.microsoft.com/office/drawing/2015/10/21/chartex" xmlns:cx3="http://schemas.microsoft.com/office/drawing/2016/5/9/chartex" xmlns:cx4="http://schemas.microsoft.com/office/drawing/2016/5/10/chartex" xmlns:cx5="http://schemas.microsoft.com/office/drawing/2016/5/11/chartex" xmlns:cx6="http://schemas.microsoft.com/office/drawing/2016/5/12/chartex" xmlns:cx7="http://schemas.microsoft.com/office/drawing/2016/5/13/chartex" xmlns:cx8="http://schemas.microsoft.com/office/drawing/2016/5/14/chartex" xmlns:mc="http://schemas.openxmlformats.org/markup-compatibility/2006" xmlns:aink="http://schemas.microsoft.com/office/drawing/2016/ink" xmlns:am3d="http://schemas.microsoft.com/office/drawing/2017/model3d" xmlns:o="urn:schemas-microsoft-com:office:office" xmlns:r="http://schemas.openxmlformats.org/officeDocument/2006/relationships" xmlns:m="http://schemas.openxmlformats.org/officeDocument/2006/math" xmlns:v="urn:schemas-microsoft-com:vml" xmlns:wp14="http://schemas.microsoft.com/office/word/2010/wordprocessingDrawing" xmlns:wp="http://schemas.openxmlformats.org/drawingml/2006/wordprocessingDrawing" xmlns:w10="urn:schemas-microsoft-com:office:word" xmlns:w="http://schemas.openxmlformats.org/wordprocessingml/2006/main" xmlns:w14="http://schemas.microsoft.com/office/word/2010/wordml" xmlns:w15="http://schemas.microsoft.com/office/word/2012/wordml" xmlns:w16cid="http://schemas.microsoft.com/office/word/2016/wordml/cid" xmlns:w16se="http://schemas.microsoft.com/office/word/2015/wordml/symex" xmlns:wpg="http://schemas.microsoft.com/office/word/2010/wordprocessingGroup" xmlns:wpi="http://schemas.microsoft.com/office/word/2010/wordprocessingInk" xmlns:wne="http://schemas.microsoft.com/office/word/2006/wordml" xmlns:wps="http://schemas.microsoft.com/office/word/2010/wordprocessingShape" mc:Ignorable="w14 w15 w16se w16cid wp14">
   <w:body>
     <w:p>
       <w:pPr>
         <w:pStyle w:val="Heading1"/>
       </w:pPr>
       <w:r>
+        <w:t>Week 3</w:t>
+      </w:r>
+    </w:p>
+    <w:p>
+      <w:r>
+        <w:rPr>
+          <w:noProof/>
+        </w:rPr>
+        <w:drawing>
+          <wp:inline distT="0" distB="0" distL="0" distR="0" wp14:anchorId="26266715" wp14:editId="2A4D6513">
+            <wp:extent cx="4686300" cy="3467100"/>
+            <wp:effectExtent l="0" t="0" r="0" b="0"/>
+            <wp:docPr id="3" name="Picture 3"/>
+            <wp:cNvGraphicFramePr>
+              <a:graphicFrameLocks xmlns:a="http://schemas.openxmlformats.org/drawingml/2006/main" noChangeAspect="1"/>
+            </wp:cNvGraphicFramePr>
+            <a:graphic xmlns:a="http://schemas.openxmlformats.org/drawingml/2006/main">
+              <a:graphicData uri="http://schemas.openxmlformats.org/drawingml/2006/picture">
+                <pic:pic xmlns:pic="http://schemas.openxmlformats.org/drawingml/2006/picture">
+                  <pic:nvPicPr>
+                    <pic:cNvPr id="1" name=""/>
+                    <pic:cNvPicPr/>
+                  </pic:nvPicPr>
+                  <pic:blipFill>
+                    <a:blip r:embed="rId6"/>
+                    <a:stretch>
+                      <a:fillRect/>
+                    </a:stretch>
+                  </pic:blipFill>
+                  <pic:spPr>
+                    <a:xfrm>
+                      <a:off x="0" y="0"/>
+                      <a:ext cx="4686300" cy="3467100"/>
+                    </a:xfrm>
+                    <a:prstGeom prst="rect">
+                      <a:avLst/>
+                    </a:prstGeom>
+                  </pic:spPr>
+                </pic:pic>
+              </a:graphicData>
+            </a:graphic>
+          </wp:inline>
+        </w:drawing>
+      </w:r>
+    </w:p>
+    <w:p/>
+    <w:p/>
+    <w:p/>
+    <w:p/>
+    <w:p/>
+    <w:p/>
+    <w:p/>
+    <w:p/>
+    <w:p/>
+    <w:p/>
+    <w:p/>
+    <w:p/>
+    <w:p/>
+    <w:p/>
+    <w:p>
+      <w:bookmarkStart w:id="0" w:name="_GoBack"/>
+      <w:bookmarkEnd w:id="0"/>
+    </w:p>
+    <w:p>
+      <w:pPr>
+        <w:pStyle w:val="Heading1"/>
+      </w:pPr>
+      <w:r>
+        <w:lastRenderedPageBreak/>
         <w:t>Week2</w:t>
       </w:r>
     </w:p>
@@ -32,7 +101,7 @@
                     <pic:cNvPicPr/>
                   </pic:nvPicPr>
                   <pic:blipFill>
-                    <a:blip r:embed="rId6"/>
+                    <a:blip r:embed="rId7"/>
                     <a:stretch>
                       <a:fillRect/>
                     </a:stretch>
@@ -63,59 +132,7 @@
     <w:p/>
     <w:p/>
     <w:p/>
-    <w:p>
-      <w:pPr>
-        <w:pStyle w:val="Heading1"/>
-      </w:pPr>
-      <w:r>
-        <w:lastRenderedPageBreak/>
-        <w:t>Week 3</w:t>
-      </w:r>
-    </w:p>
-    <w:p>
-      <w:r>
-        <w:rPr>
-          <w:noProof/>
-        </w:rPr>
-        <w:drawing>
-          <wp:inline distT="0" distB="0" distL="0" distR="0" wp14:anchorId="4D28616A" wp14:editId="4246EDA3">
-            <wp:extent cx="6858000" cy="4795520"/>
-            <wp:effectExtent l="0" t="0" r="0" b="5080"/>
-            <wp:docPr id="2" name="Picture 2"/>
-            <wp:cNvGraphicFramePr>
-              <a:graphicFrameLocks xmlns:a="http://schemas.openxmlformats.org/drawingml/2006/main" noChangeAspect="1"/>
-            </wp:cNvGraphicFramePr>
-            <a:graphic xmlns:a="http://schemas.openxmlformats.org/drawingml/2006/main">
-              <a:graphicData uri="http://schemas.openxmlformats.org/drawingml/2006/picture">
-                <pic:pic xmlns:pic="http://schemas.openxmlformats.org/drawingml/2006/picture">
-                  <pic:nvPicPr>
-                    <pic:cNvPr id="1" name=""/>
-                    <pic:cNvPicPr/>
-                  </pic:nvPicPr>
-                  <pic:blipFill>
-                    <a:blip r:embed="rId7"/>
-                    <a:stretch>
-                      <a:fillRect/>
-                    </a:stretch>
-                  </pic:blipFill>
-                  <pic:spPr>
-                    <a:xfrm>
-                      <a:off x="0" y="0"/>
-                      <a:ext cx="6858000" cy="4795520"/>
-                    </a:xfrm>
-                    <a:prstGeom prst="rect">
-                      <a:avLst/>
-                    </a:prstGeom>
-                  </pic:spPr>
-                </pic:pic>
-              </a:graphicData>
-            </a:graphic>
-          </wp:inline>
-        </w:drawing>
-      </w:r>
-      <w:bookmarkStart w:id="0" w:name="_GoBack"/>
-      <w:bookmarkEnd w:id="0"/>
-    </w:p>
+    <w:p/>
     <w:p/>
     <w:p/>
     <w:p/>
@@ -132,7 +149,7 @@
 </file>
 
 <file path=word/endnotes.xml><?xml version="1.0" encoding="utf-8"?>
-<w:endnotes xmlns:wpc="http://schemas.microsoft.com/office/word/2010/wordprocessingCanvas" xmlns:mc="http://schemas.openxmlformats.org/markup-compatibility/2006" xmlns:o="urn:schemas-microsoft-com:office:office" xmlns:r="http://schemas.openxmlformats.org/officeDocument/2006/relationships" xmlns:m="http://schemas.openxmlformats.org/officeDocument/2006/math" xmlns:v="urn:schemas-microsoft-com:vml" xmlns:wp14="http://schemas.microsoft.com/office/word/2010/wordprocessingDrawing" xmlns:wp="http://schemas.openxmlformats.org/drawingml/2006/wordprocessingDrawing" xmlns:w10="urn:schemas-microsoft-com:office:word" xmlns:w="http://schemas.openxmlformats.org/wordprocessingml/2006/main" xmlns:w14="http://schemas.microsoft.com/office/word/2010/wordml" xmlns:w15="http://schemas.microsoft.com/office/word/2012/wordml" xmlns:wpg="http://schemas.microsoft.com/office/word/2010/wordprocessingGroup" xmlns:wpi="http://schemas.microsoft.com/office/word/2010/wordprocessingInk" xmlns:wne="http://schemas.microsoft.com/office/word/2006/wordml" xmlns:wps="http://schemas.microsoft.com/office/word/2010/wordprocessingShape" mc:Ignorable="w14 w15 wp14">
+<w:endnotes xmlns:wpc="http://schemas.microsoft.com/office/word/2010/wordprocessingCanvas" xmlns:cx="http://schemas.microsoft.com/office/drawing/2014/chartex" xmlns:cx1="http://schemas.microsoft.com/office/drawing/2015/9/8/chartex" xmlns:cx2="http://schemas.microsoft.com/office/drawing/2015/10/21/chartex" xmlns:cx3="http://schemas.microsoft.com/office/drawing/2016/5/9/chartex" xmlns:cx4="http://schemas.microsoft.com/office/drawing/2016/5/10/chartex" xmlns:cx5="http://schemas.microsoft.com/office/drawing/2016/5/11/chartex" xmlns:cx6="http://schemas.microsoft.com/office/drawing/2016/5/12/chartex" xmlns:cx7="http://schemas.microsoft.com/office/drawing/2016/5/13/chartex" xmlns:cx8="http://schemas.microsoft.com/office/drawing/2016/5/14/chartex" xmlns:mc="http://schemas.openxmlformats.org/markup-compatibility/2006" xmlns:aink="http://schemas.microsoft.com/office/drawing/2016/ink" xmlns:am3d="http://schemas.microsoft.com/office/drawing/2017/model3d" xmlns:o="urn:schemas-microsoft-com:office:office" xmlns:r="http://schemas.openxmlformats.org/officeDocument/2006/relationships" xmlns:m="http://schemas.openxmlformats.org/officeDocument/2006/math" xmlns:v="urn:schemas-microsoft-com:vml" xmlns:wp14="http://schemas.microsoft.com/office/word/2010/wordprocessingDrawing" xmlns:wp="http://schemas.openxmlformats.org/drawingml/2006/wordprocessingDrawing" xmlns:w10="urn:schemas-microsoft-com:office:word" xmlns:w="http://schemas.openxmlformats.org/wordprocessingml/2006/main" xmlns:w14="http://schemas.microsoft.com/office/word/2010/wordml" xmlns:w15="http://schemas.microsoft.com/office/word/2012/wordml" xmlns:w16cid="http://schemas.microsoft.com/office/word/2016/wordml/cid" xmlns:w16se="http://schemas.microsoft.com/office/word/2015/wordml/symex" xmlns:wpg="http://schemas.microsoft.com/office/word/2010/wordprocessingGroup" xmlns:wpi="http://schemas.microsoft.com/office/word/2010/wordprocessingInk" xmlns:wne="http://schemas.microsoft.com/office/word/2006/wordml" xmlns:wps="http://schemas.microsoft.com/office/word/2010/wordprocessingShape" mc:Ignorable="w14 w15 w16se w16cid wp14">
   <w:endnote w:type="separator" w:id="-1">
     <w:p>
       <w:pPr>
@@ -157,7 +174,7 @@
 </file>
 
 <file path=word/footnotes.xml><?xml version="1.0" encoding="utf-8"?>
-<w:footnotes xmlns:wpc="http://schemas.microsoft.com/office/word/2010/wordprocessingCanvas" xmlns:mc="http://schemas.openxmlformats.org/markup-compatibility/2006" xmlns:o="urn:schemas-microsoft-com:office:office" xmlns:r="http://schemas.openxmlformats.org/officeDocument/2006/relationships" xmlns:m="http://schemas.openxmlformats.org/officeDocument/2006/math" xmlns:v="urn:schemas-microsoft-com:vml" xmlns:wp14="http://schemas.microsoft.com/office/word/2010/wordprocessingDrawing" xmlns:wp="http://schemas.openxmlformats.org/drawingml/2006/wordprocessingDrawing" xmlns:w10="urn:schemas-microsoft-com:office:word" xmlns:w="http://schemas.openxmlformats.org/wordprocessingml/2006/main" xmlns:w14="http://schemas.microsoft.com/office/word/2010/wordml" xmlns:w15="http://schemas.microsoft.com/office/word/2012/wordml" xmlns:wpg="http://schemas.microsoft.com/office/word/2010/wordprocessingGroup" xmlns:wpi="http://schemas.microsoft.com/office/word/2010/wordprocessingInk" xmlns:wne="http://schemas.microsoft.com/office/word/2006/wordml" xmlns:wps="http://schemas.microsoft.com/office/word/2010/wordprocessingShape" mc:Ignorable="w14 w15 wp14">
+<w:footnotes xmlns:wpc="http://schemas.microsoft.com/office/word/2010/wordprocessingCanvas" xmlns:cx="http://schemas.microsoft.com/office/drawing/2014/chartex" xmlns:cx1="http://schemas.microsoft.com/office/drawing/2015/9/8/chartex" xmlns:cx2="http://schemas.microsoft.com/office/drawing/2015/10/21/chartex" xmlns:cx3="http://schemas.microsoft.com/office/drawing/2016/5/9/chartex" xmlns:cx4="http://schemas.microsoft.com/office/drawing/2016/5/10/chartex" xmlns:cx5="http://schemas.microsoft.com/office/drawing/2016/5/11/chartex" xmlns:cx6="http://schemas.microsoft.com/office/drawing/2016/5/12/chartex" xmlns:cx7="http://schemas.microsoft.com/office/drawing/2016/5/13/chartex" xmlns:cx8="http://schemas.microsoft.com/office/drawing/2016/5/14/chartex" xmlns:mc="http://schemas.openxmlformats.org/markup-compatibility/2006" xmlns:aink="http://schemas.microsoft.com/office/drawing/2016/ink" xmlns:am3d="http://schemas.microsoft.com/office/drawing/2017/model3d" xmlns:o="urn:schemas-microsoft-com:office:office" xmlns:r="http://schemas.openxmlformats.org/officeDocument/2006/relationships" xmlns:m="http://schemas.openxmlformats.org/officeDocument/2006/math" xmlns:v="urn:schemas-microsoft-com:vml" xmlns:wp14="http://schemas.microsoft.com/office/word/2010/wordprocessingDrawing" xmlns:wp="http://schemas.openxmlformats.org/drawingml/2006/wordprocessingDrawing" xmlns:w10="urn:schemas-microsoft-com:office:word" xmlns:w="http://schemas.openxmlformats.org/wordprocessingml/2006/main" xmlns:w14="http://schemas.microsoft.com/office/word/2010/wordml" xmlns:w15="http://schemas.microsoft.com/office/word/2012/wordml" xmlns:w16cid="http://schemas.microsoft.com/office/word/2016/wordml/cid" xmlns:w16se="http://schemas.microsoft.com/office/word/2015/wordml/symex" xmlns:wpg="http://schemas.microsoft.com/office/word/2010/wordprocessingGroup" xmlns:wpi="http://schemas.microsoft.com/office/word/2010/wordprocessingInk" xmlns:wne="http://schemas.microsoft.com/office/word/2006/wordml" xmlns:wps="http://schemas.microsoft.com/office/word/2010/wordprocessingShape" mc:Ignorable="w14 w15 w16se w16cid wp14">
   <w:footnote w:type="separator" w:id="-1">
     <w:p>
       <w:pPr>
@@ -182,7 +199,7 @@
 </file>
 
 <file path=word/header1.xml><?xml version="1.0" encoding="utf-8"?>
-<w:hdr xmlns:wpc="http://schemas.microsoft.com/office/word/2010/wordprocessingCanvas" xmlns:mc="http://schemas.openxmlformats.org/markup-compatibility/2006" xmlns:o="urn:schemas-microsoft-com:office:office" xmlns:r="http://schemas.openxmlformats.org/officeDocument/2006/relationships" xmlns:m="http://schemas.openxmlformats.org/officeDocument/2006/math" xmlns:v="urn:schemas-microsoft-com:vml" xmlns:wp14="http://schemas.microsoft.com/office/word/2010/wordprocessingDrawing" xmlns:wp="http://schemas.openxmlformats.org/drawingml/2006/wordprocessingDrawing" xmlns:w10="urn:schemas-microsoft-com:office:word" xmlns:w="http://schemas.openxmlformats.org/wordprocessingml/2006/main" xmlns:w14="http://schemas.microsoft.com/office/word/2010/wordml" xmlns:w15="http://schemas.microsoft.com/office/word/2012/wordml" xmlns:wpg="http://schemas.microsoft.com/office/word/2010/wordprocessingGroup" xmlns:wpi="http://schemas.microsoft.com/office/word/2010/wordprocessingInk" xmlns:wne="http://schemas.microsoft.com/office/word/2006/wordml" xmlns:wps="http://schemas.microsoft.com/office/word/2010/wordprocessingShape" mc:Ignorable="w14 w15 wp14">
+<w:hdr xmlns:wpc="http://schemas.microsoft.com/office/word/2010/wordprocessingCanvas" xmlns:cx="http://schemas.microsoft.com/office/drawing/2014/chartex" xmlns:cx1="http://schemas.microsoft.com/office/drawing/2015/9/8/chartex" xmlns:cx2="http://schemas.microsoft.com/office/drawing/2015/10/21/chartex" xmlns:cx3="http://schemas.microsoft.com/office/drawing/2016/5/9/chartex" xmlns:cx4="http://schemas.microsoft.com/office/drawing/2016/5/10/chartex" xmlns:cx5="http://schemas.microsoft.com/office/drawing/2016/5/11/chartex" xmlns:cx6="http://schemas.microsoft.com/office/drawing/2016/5/12/chartex" xmlns:cx7="http://schemas.microsoft.com/office/drawing/2016/5/13/chartex" xmlns:cx8="http://schemas.microsoft.com/office/drawing/2016/5/14/chartex" xmlns:mc="http://schemas.openxmlformats.org/markup-compatibility/2006" xmlns:aink="http://schemas.microsoft.com/office/drawing/2016/ink" xmlns:am3d="http://schemas.microsoft.com/office/drawing/2017/model3d" xmlns:o="urn:schemas-microsoft-com:office:office" xmlns:r="http://schemas.openxmlformats.org/officeDocument/2006/relationships" xmlns:m="http://schemas.openxmlformats.org/officeDocument/2006/math" xmlns:v="urn:schemas-microsoft-com:vml" xmlns:wp14="http://schemas.microsoft.com/office/word/2010/wordprocessingDrawing" xmlns:wp="http://schemas.openxmlformats.org/drawingml/2006/wordprocessingDrawing" xmlns:w10="urn:schemas-microsoft-com:office:word" xmlns:w="http://schemas.openxmlformats.org/wordprocessingml/2006/main" xmlns:w14="http://schemas.microsoft.com/office/word/2010/wordml" xmlns:w15="http://schemas.microsoft.com/office/word/2012/wordml" xmlns:w16cid="http://schemas.microsoft.com/office/word/2016/wordml/cid" xmlns:w16se="http://schemas.microsoft.com/office/word/2015/wordml/symex" xmlns:wpg="http://schemas.microsoft.com/office/word/2010/wordprocessingGroup" xmlns:wpi="http://schemas.microsoft.com/office/word/2010/wordprocessingInk" xmlns:wne="http://schemas.microsoft.com/office/word/2006/wordml" xmlns:wps="http://schemas.microsoft.com/office/word/2010/wordprocessingShape" mc:Ignorable="w14 w15 w16se w16cid wp14">
   <w:p>
     <w:pPr>
       <w:pStyle w:val="Header"/>
@@ -322,7 +339,7 @@
 </file>
 
 <file path=word/styles.xml><?xml version="1.0" encoding="utf-8"?>
-<w:styles xmlns:mc="http://schemas.openxmlformats.org/markup-compatibility/2006" xmlns:r="http://schemas.openxmlformats.org/officeDocument/2006/relationships" xmlns:w="http://schemas.openxmlformats.org/wordprocessingml/2006/main" xmlns:w14="http://schemas.microsoft.com/office/word/2010/wordml" xmlns:w15="http://schemas.microsoft.com/office/word/2012/wordml" mc:Ignorable="w14 w15">
+<w:styles xmlns:mc="http://schemas.openxmlformats.org/markup-compatibility/2006" xmlns:r="http://schemas.openxmlformats.org/officeDocument/2006/relationships" xmlns:w="http://schemas.openxmlformats.org/wordprocessingml/2006/main" xmlns:w14="http://schemas.microsoft.com/office/word/2010/wordml" xmlns:w15="http://schemas.microsoft.com/office/word/2012/wordml" xmlns:w16cid="http://schemas.microsoft.com/office/word/2016/wordml/cid" xmlns:w16se="http://schemas.microsoft.com/office/word/2015/wordml/symex" mc:Ignorable="w14 w15 w16se w16cid">
   <w:docDefaults>
     <w:rPrDefault>
       <w:rPr>
@@ -338,7 +355,7 @@
       </w:pPr>
     </w:pPrDefault>
   </w:docDefaults>
-  <w:latentStyles w:defLockedState="0" w:defUIPriority="99" w:defSemiHidden="0" w:defUnhideWhenUsed="0" w:defQFormat="0" w:count="371">
+  <w:latentStyles w:defLockedState="0" w:defUIPriority="99" w:defSemiHidden="0" w:defUnhideWhenUsed="0" w:defQFormat="0" w:count="375">
     <w:lsdException w:name="Normal" w:uiPriority="0" w:qFormat="1"/>
     <w:lsdException w:name="heading 1" w:uiPriority="9" w:qFormat="1"/>
     <w:lsdException w:name="heading 2" w:semiHidden="1" w:uiPriority="9" w:unhideWhenUsed="1" w:qFormat="1"/>
@@ -444,7 +461,6 @@
     <w:lsdException w:name="HTML Sample" w:semiHidden="1" w:unhideWhenUsed="1"/>
     <w:lsdException w:name="HTML Typewriter" w:semiHidden="1" w:unhideWhenUsed="1"/>
     <w:lsdException w:name="HTML Variable" w:semiHidden="1" w:unhideWhenUsed="1"/>
-    <w:lsdException w:name="Normal Table" w:semiHidden="1" w:unhideWhenUsed="1"/>
     <w:lsdException w:name="annotation subject" w:semiHidden="1" w:unhideWhenUsed="1"/>
     <w:lsdException w:name="No List" w:semiHidden="1" w:unhideWhenUsed="1"/>
     <w:lsdException w:name="Outline List 1" w:semiHidden="1" w:unhideWhenUsed="1"/>
@@ -488,10 +504,8 @@
     <w:lsdException w:name="Table Elegant" w:semiHidden="1" w:unhideWhenUsed="1"/>
     <w:lsdException w:name="Table Professional" w:semiHidden="1" w:unhideWhenUsed="1"/>
     <w:lsdException w:name="Table Subtle 1" w:semiHidden="1" w:unhideWhenUsed="1"/>
-    <w:lsdException w:name="Table Subtle 2" w:semiHidden="1" w:unhideWhenUsed="1"/>
     <w:lsdException w:name="Table Web 1" w:semiHidden="1" w:unhideWhenUsed="1"/>
     <w:lsdException w:name="Table Web 2" w:semiHidden="1" w:unhideWhenUsed="1"/>
-    <w:lsdException w:name="Table Web 3" w:semiHidden="1" w:unhideWhenUsed="1"/>
     <w:lsdException w:name="Balloon Text" w:semiHidden="1" w:unhideWhenUsed="1"/>
     <w:lsdException w:name="Table Grid" w:uiPriority="39"/>
     <w:lsdException w:name="Table Theme" w:semiHidden="1" w:unhideWhenUsed="1"/>
@@ -710,6 +724,10 @@
     <w:lsdException w:name="List Table 5 Dark Accent 6" w:uiPriority="50"/>
     <w:lsdException w:name="List Table 6 Colorful Accent 6" w:uiPriority="51"/>
     <w:lsdException w:name="List Table 7 Colorful Accent 6" w:uiPriority="52"/>
+    <w:lsdException w:name="Mention" w:semiHidden="1" w:unhideWhenUsed="1"/>
+    <w:lsdException w:name="Smart Hyperlink" w:semiHidden="1" w:unhideWhenUsed="1"/>
+    <w:lsdException w:name="Hashtag" w:semiHidden="1" w:unhideWhenUsed="1"/>
+    <w:lsdException w:name="Unresolved Mention" w:semiHidden="1" w:unhideWhenUsed="1"/>
   </w:latentStyles>
   <w:style w:type="paragraph" w:default="1" w:styleId="Normal">
     <w:name w:val="Normal"/>

</xml_diff>

<commit_message>
Week 8 done. Course done!
</commit_message>
<xml_diff>
--- a/docs/HWExecution.docx
+++ b/docs/HWExecution.docx
@@ -2,6 +2,193 @@
 <file path=word/document.xml><?xml version="1.0" encoding="utf-8"?>
 <w:document xmlns:wpc="http://schemas.microsoft.com/office/word/2010/wordprocessingCanvas" xmlns:mc="http://schemas.openxmlformats.org/markup-compatibility/2006" xmlns:o="urn:schemas-microsoft-com:office:office" xmlns:r="http://schemas.openxmlformats.org/officeDocument/2006/relationships" xmlns:m="http://schemas.openxmlformats.org/officeDocument/2006/math" xmlns:v="urn:schemas-microsoft-com:vml" xmlns:wp14="http://schemas.microsoft.com/office/word/2010/wordprocessingDrawing" xmlns:wp="http://schemas.openxmlformats.org/drawingml/2006/wordprocessingDrawing" xmlns:w10="urn:schemas-microsoft-com:office:word" xmlns:w="http://schemas.openxmlformats.org/wordprocessingml/2006/main" xmlns:w14="http://schemas.microsoft.com/office/word/2010/wordml" xmlns:w15="http://schemas.microsoft.com/office/word/2012/wordml" xmlns:wpg="http://schemas.microsoft.com/office/word/2010/wordprocessingGroup" xmlns:wpi="http://schemas.microsoft.com/office/word/2010/wordprocessingInk" xmlns:wne="http://schemas.microsoft.com/office/word/2006/wordml" xmlns:wps="http://schemas.microsoft.com/office/word/2010/wordprocessingShape" mc:Ignorable="w14 w15 wp14">
   <w:body>
+    <w:p>
+      <w:pPr>
+        <w:pStyle w:val="Heading1"/>
+      </w:pPr>
+      <w:r>
+        <w:t>Week 8</w:t>
+      </w:r>
+    </w:p>
+    <w:p>
+      <w:r>
+        <w:rPr>
+          <w:noProof/>
+        </w:rPr>
+        <w:drawing>
+          <wp:inline distT="0" distB="0" distL="0" distR="0" wp14:anchorId="53AEF24F" wp14:editId="7992913E">
+            <wp:extent cx="3705225" cy="3552825"/>
+            <wp:effectExtent l="0" t="0" r="9525" b="9525"/>
+            <wp:docPr id="8" name="Picture 8"/>
+            <wp:cNvGraphicFramePr>
+              <a:graphicFrameLocks xmlns:a="http://schemas.openxmlformats.org/drawingml/2006/main" noChangeAspect="1"/>
+            </wp:cNvGraphicFramePr>
+            <a:graphic xmlns:a="http://schemas.openxmlformats.org/drawingml/2006/main">
+              <a:graphicData uri="http://schemas.openxmlformats.org/drawingml/2006/picture">
+                <pic:pic xmlns:pic="http://schemas.openxmlformats.org/drawingml/2006/picture">
+                  <pic:nvPicPr>
+                    <pic:cNvPr id="1" name=""/>
+                    <pic:cNvPicPr/>
+                  </pic:nvPicPr>
+                  <pic:blipFill>
+                    <a:blip r:embed="rId6"/>
+                    <a:stretch>
+                      <a:fillRect/>
+                    </a:stretch>
+                  </pic:blipFill>
+                  <pic:spPr>
+                    <a:xfrm>
+                      <a:off x="0" y="0"/>
+                      <a:ext cx="3705225" cy="3552825"/>
+                    </a:xfrm>
+                    <a:prstGeom prst="rect">
+                      <a:avLst/>
+                    </a:prstGeom>
+                  </pic:spPr>
+                </pic:pic>
+              </a:graphicData>
+            </a:graphic>
+          </wp:inline>
+        </w:drawing>
+      </w:r>
+      <w:bookmarkStart w:id="0" w:name="_GoBack"/>
+      <w:bookmarkEnd w:id="0"/>
+    </w:p>
+    <w:p/>
+    <w:p>
+      <w:pPr>
+        <w:pStyle w:val="Heading1"/>
+      </w:pPr>
+      <w:r>
+        <w:t>Week 7</w:t>
+      </w:r>
+    </w:p>
+    <w:p/>
+    <w:p>
+      <w:r>
+        <w:rPr>
+          <w:noProof/>
+        </w:rPr>
+        <w:drawing>
+          <wp:inline distT="0" distB="0" distL="0" distR="0" wp14:anchorId="6045432C" wp14:editId="594D9459">
+            <wp:extent cx="3105150" cy="2203794"/>
+            <wp:effectExtent l="0" t="0" r="0" b="6350"/>
+            <wp:docPr id="9" name="Picture 9"/>
+            <wp:cNvGraphicFramePr>
+              <a:graphicFrameLocks xmlns:a="http://schemas.openxmlformats.org/drawingml/2006/main" noChangeAspect="1"/>
+            </wp:cNvGraphicFramePr>
+            <a:graphic xmlns:a="http://schemas.openxmlformats.org/drawingml/2006/main">
+              <a:graphicData uri="http://schemas.openxmlformats.org/drawingml/2006/picture">
+                <pic:pic xmlns:pic="http://schemas.openxmlformats.org/drawingml/2006/picture">
+                  <pic:nvPicPr>
+                    <pic:cNvPr id="1" name=""/>
+                    <pic:cNvPicPr/>
+                  </pic:nvPicPr>
+                  <pic:blipFill>
+                    <a:blip r:embed="rId7"/>
+                    <a:stretch>
+                      <a:fillRect/>
+                    </a:stretch>
+                  </pic:blipFill>
+                  <pic:spPr>
+                    <a:xfrm>
+                      <a:off x="0" y="0"/>
+                      <a:ext cx="3125181" cy="2218010"/>
+                    </a:xfrm>
+                    <a:prstGeom prst="rect">
+                      <a:avLst/>
+                    </a:prstGeom>
+                  </pic:spPr>
+                </pic:pic>
+              </a:graphicData>
+            </a:graphic>
+          </wp:inline>
+        </w:drawing>
+      </w:r>
+      <w:r>
+        <w:rPr>
+          <w:noProof/>
+        </w:rPr>
+        <w:drawing>
+          <wp:inline distT="0" distB="0" distL="0" distR="0" wp14:anchorId="53288C05" wp14:editId="411769AF">
+            <wp:extent cx="3134203" cy="2190750"/>
+            <wp:effectExtent l="0" t="0" r="9525" b="0"/>
+            <wp:docPr id="10" name="Picture 10"/>
+            <wp:cNvGraphicFramePr>
+              <a:graphicFrameLocks xmlns:a="http://schemas.openxmlformats.org/drawingml/2006/main" noChangeAspect="1"/>
+            </wp:cNvGraphicFramePr>
+            <a:graphic xmlns:a="http://schemas.openxmlformats.org/drawingml/2006/main">
+              <a:graphicData uri="http://schemas.openxmlformats.org/drawingml/2006/picture">
+                <pic:pic xmlns:pic="http://schemas.openxmlformats.org/drawingml/2006/picture">
+                  <pic:nvPicPr>
+                    <pic:cNvPr id="1" name=""/>
+                    <pic:cNvPicPr/>
+                  </pic:nvPicPr>
+                  <pic:blipFill>
+                    <a:blip r:embed="rId8"/>
+                    <a:stretch>
+                      <a:fillRect/>
+                    </a:stretch>
+                  </pic:blipFill>
+                  <pic:spPr>
+                    <a:xfrm>
+                      <a:off x="0" y="0"/>
+                      <a:ext cx="3157660" cy="2207146"/>
+                    </a:xfrm>
+                    <a:prstGeom prst="rect">
+                      <a:avLst/>
+                    </a:prstGeom>
+                  </pic:spPr>
+                </pic:pic>
+              </a:graphicData>
+            </a:graphic>
+          </wp:inline>
+        </w:drawing>
+      </w:r>
+    </w:p>
+    <w:p>
+      <w:r>
+        <w:rPr>
+          <w:noProof/>
+        </w:rPr>
+        <w:lastRenderedPageBreak/>
+        <w:drawing>
+          <wp:inline distT="0" distB="0" distL="0" distR="0" wp14:anchorId="0570BDCA" wp14:editId="10D58A08">
+            <wp:extent cx="1904791" cy="3448050"/>
+            <wp:effectExtent l="0" t="0" r="635" b="0"/>
+            <wp:docPr id="11" name="Picture 11"/>
+            <wp:cNvGraphicFramePr>
+              <a:graphicFrameLocks xmlns:a="http://schemas.openxmlformats.org/drawingml/2006/main" noChangeAspect="1"/>
+            </wp:cNvGraphicFramePr>
+            <a:graphic xmlns:a="http://schemas.openxmlformats.org/drawingml/2006/main">
+              <a:graphicData uri="http://schemas.openxmlformats.org/drawingml/2006/picture">
+                <pic:pic xmlns:pic="http://schemas.openxmlformats.org/drawingml/2006/picture">
+                  <pic:nvPicPr>
+                    <pic:cNvPr id="1" name=""/>
+                    <pic:cNvPicPr/>
+                  </pic:nvPicPr>
+                  <pic:blipFill>
+                    <a:blip r:embed="rId9"/>
+                    <a:stretch>
+                      <a:fillRect/>
+                    </a:stretch>
+                  </pic:blipFill>
+                  <pic:spPr>
+                    <a:xfrm>
+                      <a:off x="0" y="0"/>
+                      <a:ext cx="1907731" cy="3453371"/>
+                    </a:xfrm>
+                    <a:prstGeom prst="rect">
+                      <a:avLst/>
+                    </a:prstGeom>
+                  </pic:spPr>
+                </pic:pic>
+              </a:graphicData>
+            </a:graphic>
+          </wp:inline>
+        </w:drawing>
+      </w:r>
+    </w:p>
     <w:p>
       <w:pPr>
         <w:pStyle w:val="Heading1"/>
@@ -31,7 +218,7 @@
                     <pic:cNvPicPr/>
                   </pic:nvPicPr>
                   <pic:blipFill>
-                    <a:blip r:embed="rId6"/>
+                    <a:blip r:embed="rId10"/>
                     <a:stretch>
                       <a:fillRect/>
                     </a:stretch>
@@ -57,6 +244,7 @@
         <w:rPr>
           <w:noProof/>
         </w:rPr>
+        <w:lastRenderedPageBreak/>
         <w:drawing>
           <wp:inline distT="0" distB="0" distL="0" distR="0" wp14:anchorId="5D1685F7" wp14:editId="441E44F9">
             <wp:extent cx="3438525" cy="4686300"/>
@@ -73,7 +261,7 @@
                     <pic:cNvPicPr/>
                   </pic:nvPicPr>
                   <pic:blipFill>
-                    <a:blip r:embed="rId7"/>
+                    <a:blip r:embed="rId11"/>
                     <a:stretch>
                       <a:fillRect/>
                     </a:stretch>
@@ -93,8 +281,6 @@
           </wp:inline>
         </w:drawing>
       </w:r>
-      <w:bookmarkStart w:id="0" w:name="_GoBack"/>
-      <w:bookmarkEnd w:id="0"/>
     </w:p>
     <w:p>
       <w:pPr>
@@ -126,7 +312,7 @@
                     <pic:cNvPicPr/>
                   </pic:nvPicPr>
                   <pic:blipFill>
-                    <a:blip r:embed="rId8"/>
+                    <a:blip r:embed="rId12"/>
                     <a:stretch>
                       <a:fillRect/>
                     </a:stretch>
@@ -177,7 +363,7 @@
                     <pic:cNvPicPr/>
                   </pic:nvPicPr>
                   <pic:blipFill>
-                    <a:blip r:embed="rId9"/>
+                    <a:blip r:embed="rId13"/>
                     <a:stretch>
                       <a:fillRect/>
                     </a:stretch>
@@ -227,7 +413,7 @@
                     <pic:cNvPicPr/>
                   </pic:nvPicPr>
                   <pic:blipFill>
-                    <a:blip r:embed="rId10"/>
+                    <a:blip r:embed="rId14"/>
                     <a:stretch>
                       <a:fillRect/>
                     </a:stretch>
@@ -294,7 +480,7 @@
                     <pic:cNvPicPr/>
                   </pic:nvPicPr>
                   <pic:blipFill>
-                    <a:blip r:embed="rId11"/>
+                    <a:blip r:embed="rId15"/>
                     <a:stretch>
                       <a:fillRect/>
                     </a:stretch>
@@ -331,7 +517,7 @@
     <w:p/>
     <w:p/>
     <w:sectPr>
-      <w:headerReference w:type="default" r:id="rId12"/>
+      <w:headerReference w:type="default" r:id="rId16"/>
       <w:pgSz w:w="12240" w:h="15840"/>
       <w:pgMar w:top="720" w:right="720" w:bottom="720" w:left="720" w:header="720" w:footer="720" w:gutter="0"/>
       <w:cols w:space="720"/>
@@ -460,7 +646,7 @@
             <w:bCs/>
             <w:noProof/>
           </w:rPr>
-          <w:t>6</w:t>
+          <w:t>2</w:t>
         </w:r>
         <w:r>
           <w:rPr>
@@ -505,7 +691,7 @@
             <w:bCs/>
             <w:noProof/>
           </w:rPr>
-          <w:t>6</w:t>
+          <w:t>8</w:t>
         </w:r>
         <w:r>
           <w:rPr>

</xml_diff>